<commit_message>
Feedback Added to docs
</commit_message>
<xml_diff>
--- a/Task 3 Design Document.docx
+++ b/Task 3 Design Document.docx
@@ -143,29 +143,7 @@
           <w:szCs w:val="24"/>
           <w:u w:val="single"/>
         </w:rPr>
-        <w:t xml:space="preserve"> (using </w:t>
-      </w:r>
-      <w:proofErr w:type="spellStart"/>
-      <w:r>
-        <w:rPr>
-          <w:b/>
-          <w:bCs/>
-          <w:sz w:val="24"/>
-          <w:szCs w:val="24"/>
-          <w:u w:val="single"/>
-        </w:rPr>
-        <w:t>raylib</w:t>
-      </w:r>
-      <w:proofErr w:type="spellEnd"/>
-      <w:r>
-        <w:rPr>
-          <w:b/>
-          <w:bCs/>
-          <w:sz w:val="24"/>
-          <w:szCs w:val="24"/>
-          <w:u w:val="single"/>
-        </w:rPr>
-        <w:t xml:space="preserve"> library)</w:t>
+        <w:t xml:space="preserve"> (using raylib library)</w:t>
       </w:r>
     </w:p>
     <w:p>
@@ -463,6 +441,72 @@
     <w:p>
       <w:r>
         <w:t xml:space="preserve">I also think a large factor of difficulty will be based on level design and layouts of the stealth rooms. After having all the features up and running with minimal (hopefully 0) bugs this should be fun to play around with and try to make some challenging yet enjoyable levels. </w:t>
+      </w:r>
+    </w:p>
+    <w:p/>
+    <w:p>
+      <w:pPr>
+        <w:jc w:val="center"/>
+        <w:rPr>
+          <w:b/>
+          <w:bCs/>
+          <w:sz w:val="24"/>
+          <w:szCs w:val="24"/>
+          <w:u w:val="single"/>
+        </w:rPr>
+      </w:pPr>
+      <w:r>
+        <w:rPr>
+          <w:b/>
+          <w:bCs/>
+          <w:sz w:val="24"/>
+          <w:szCs w:val="24"/>
+          <w:u w:val="single"/>
+        </w:rPr>
+        <w:t>Feedback</w:t>
+      </w:r>
+    </w:p>
+    <w:p>
+      <w:r>
+        <w:t xml:space="preserve">The first thing noticed was that it wasn’t obvious to press the space bar to light the screen back up after it had turned dark, as there was no control tool tips on screen. After that was figured out it was super easy for the player to beat the stage and it was declared “too easy”. Having the one level made make sense for a starting stage / tutorial level only. </w:t>
+      </w:r>
+    </w:p>
+    <w:p>
+      <w:r>
+        <w:t>One bug was found in playtesting where the enemy would increase its speed every time the space bar was pressed when in the investigating state</w:t>
+      </w:r>
+      <w:r>
+        <w:t>. T</w:t>
+      </w:r>
+      <w:r>
+        <w:t xml:space="preserve">his would cause situations where the enemy would be so fast that it would be impossible to beat the stage at that point. Feedback revealed that this could be an interesting gameplay mechanic to add if it was more controlled. </w:t>
+      </w:r>
+    </w:p>
+    <w:p>
+      <w:pPr>
+        <w:rPr>
+          <w:b/>
+          <w:bCs/>
+          <w:u w:val="single"/>
+        </w:rPr>
+      </w:pPr>
+      <w:r>
+        <w:t xml:space="preserve">A final note of feedback was that it could be interesting to experiment with which layers of gameplay disappear with the map turning dark. Having just the map turn dark but being able to see the enemies still could be an interesting mechanic. </w:t>
+      </w:r>
+      <w:r>
+        <w:t xml:space="preserve">This led me to think about having enemies only be visible while they were moving and then slowly fade out when they stop, and if that could be an interesting gameplay </w:t>
+      </w:r>
+      <w:r>
+        <w:t>mechanic</w:t>
+      </w:r>
+      <w:r>
+        <w:t>.</w:t>
+      </w:r>
+      <w:r>
+        <w:t xml:space="preserve"> Or have the nearby area around them lit up.</w:t>
+      </w:r>
+      <w:r>
+        <w:t xml:space="preserve"> </w:t>
       </w:r>
     </w:p>
     <w:sectPr>

</xml_diff>